<commit_message>
Project improvement -> Improved menu using nav tags. -> Page2 has been renamed -> Unnecessary texts have been removed. -> The footer has been optimized -> Font size has been increased
</commit_message>
<xml_diff>
--- a/tableau P4.docx
+++ b/tableau P4.docx
@@ -17,26 +17,20 @@
         <w:gridCol w:w="2333"/>
       </w:tblGrid>
       <w:tr>
-        <w:tc>
-          <w:tcPr>
-            <w:tcW w:w="2332" w:type="dxa"/>
-          </w:tcPr>
-          <w:p>
-            <w:pPr>
-              <w:rPr>
-                <w:b/>
-                <w:bCs/>
-              </w:rPr>
-            </w:pPr>
-            <w:proofErr w:type="spellStart"/>
-            <w:proofErr w:type="gramStart"/>
-            <w:r>
-              <w:rPr>
-                <w:b/>
-                <w:bCs/>
-              </w:rPr>
-              <w:t>unes</w:t>
-            </w:r>
+        <w:trPr>
+          <w:trHeight w:val="1119"/>
+        </w:trPr>
+        <w:tc>
+          <w:tcPr>
+            <w:tcW w:w="2332" w:type="dxa"/>
+          </w:tcPr>
+          <w:p>
+            <w:pPr>
+              <w:rPr>
+                <w:b/>
+                <w:bCs/>
+              </w:rPr>
+            </w:pPr>
             <w:r>
               <w:rPr>
                 <w:b/>
@@ -44,8 +38,6 @@
               </w:rPr>
               <w:t>Catégorie</w:t>
             </w:r>
-            <w:proofErr w:type="spellEnd"/>
-            <w:proofErr w:type="gramEnd"/>
           </w:p>
         </w:tc>
         <w:tc>
@@ -233,36 +225,24 @@
             <w:shd w:val="clear" w:color="auto" w:fill="D9D9D9" w:themeFill="background1" w:themeFillShade="D9"/>
           </w:tcPr>
           <w:p>
-            <w:proofErr w:type="gramStart"/>
-            <w:r>
-              <w:t>il</w:t>
-            </w:r>
-            <w:proofErr w:type="gramEnd"/>
-            <w:r>
-              <w:t xml:space="preserve"> est important de respecte le bon ratio.</w:t>
-            </w:r>
-          </w:p>
-        </w:tc>
-        <w:tc>
-          <w:tcPr>
-            <w:tcW w:w="2333" w:type="dxa"/>
-            <w:shd w:val="clear" w:color="auto" w:fill="D9D9D9" w:themeFill="background1" w:themeFillShade="D9"/>
-          </w:tcPr>
-          <w:p>
-            <w:pPr>
-              <w:jc w:val="center"/>
-              <w:rPr>
-                <w:b/>
-                <w:bCs/>
-              </w:rPr>
-            </w:pPr>
-            <w:r>
-              <w:rPr>
-                <w:b/>
-                <w:bCs/>
-              </w:rPr>
-              <w:t>X</w:t>
-            </w:r>
+            <w:r>
+              <w:t>il est important de respecte le bon ratio.</w:t>
+            </w:r>
+          </w:p>
+        </w:tc>
+        <w:tc>
+          <w:tcPr>
+            <w:tcW w:w="2333" w:type="dxa"/>
+            <w:shd w:val="clear" w:color="auto" w:fill="D9D9D9" w:themeFill="background1" w:themeFillShade="D9"/>
+          </w:tcPr>
+          <w:p>
+            <w:pPr>
+              <w:jc w:val="center"/>
+              <w:rPr>
+                <w:b/>
+                <w:bCs/>
+              </w:rPr>
+            </w:pPr>
           </w:p>
         </w:tc>
         <w:tc>
@@ -422,13 +402,6 @@
                 <w:bCs/>
               </w:rPr>
             </w:pPr>
-            <w:r>
-              <w:rPr>
-                <w:b/>
-                <w:bCs/>
-              </w:rPr>
-              <w:t>X</w:t>
-            </w:r>
           </w:p>
         </w:tc>
         <w:tc>
@@ -475,7 +448,11 @@
           <w:tcPr>
             <w:tcW w:w="2332" w:type="dxa"/>
           </w:tcPr>
-          <w:p/>
+          <w:p>
+            <w:r>
+              <w:t>La balise input n’est pas dans la balise label.</w:t>
+            </w:r>
+          </w:p>
         </w:tc>
         <w:tc>
           <w:tcPr>
@@ -541,15 +518,7 @@
           </w:tcPr>
           <w:p>
             <w:r>
-              <w:t>Architecture du site (h</w:t>
-            </w:r>
-            <w:proofErr w:type="gramStart"/>
-            <w:r>
-              <w:t>1,h</w:t>
-            </w:r>
-            <w:proofErr w:type="gramEnd"/>
-            <w:r>
-              <w:t>2,h3,..)</w:t>
+              <w:t>Architecture du site (h1,h2,h3,..)</w:t>
             </w:r>
           </w:p>
         </w:tc>
@@ -594,13 +563,6 @@
                 <w:bCs/>
               </w:rPr>
             </w:pPr>
-            <w:r>
-              <w:rPr>
-                <w:b/>
-                <w:bCs/>
-              </w:rPr>
-              <w:t>X</w:t>
-            </w:r>
           </w:p>
         </w:tc>
         <w:tc>
@@ -629,7 +591,8 @@
                 <w:b/>
                 <w:bCs/>
               </w:rPr>
-              <w:t>SEO</w:t>
+              <w:lastRenderedPageBreak/>
+              <w:t>PERFO</w:t>
             </w:r>
           </w:p>
         </w:tc>
@@ -655,11 +618,7 @@
               <w:t>adaptée</w:t>
             </w:r>
             <w:r>
-              <w:t xml:space="preserve"> en fonction du type d’appareil </w:t>
-            </w:r>
-            <w:r>
-              <w:lastRenderedPageBreak/>
-              <w:t>utilisé. Il est important d’optimiser la taille afin d’</w:t>
+              <w:t xml:space="preserve"> en fonction du type d’appareil utilisé. Il est important d’optimiser la taille afin d’</w:t>
             </w:r>
             <w:r>
               <w:t>accélérer</w:t>
@@ -687,13 +646,6 @@
                 <w:bCs/>
               </w:rPr>
             </w:pPr>
-            <w:r>
-              <w:rPr>
-                <w:b/>
-                <w:bCs/>
-              </w:rPr>
-              <w:t>X</w:t>
-            </w:r>
           </w:p>
         </w:tc>
         <w:tc>
@@ -775,13 +727,6 @@
                 <w:bCs/>
               </w:rPr>
             </w:pPr>
-            <w:r>
-              <w:rPr>
-                <w:b/>
-                <w:bCs/>
-              </w:rPr>
-              <w:t>X</w:t>
-            </w:r>
           </w:p>
         </w:tc>
         <w:tc>
@@ -883,7 +828,7 @@
                 <w:b/>
                 <w:bCs/>
               </w:rPr>
-              <w:t>SEO</w:t>
+              <w:t>PERFO</w:t>
             </w:r>
           </w:p>
         </w:tc>
@@ -905,23 +850,7 @@
           </w:tcPr>
           <w:p>
             <w:r>
-              <w:t xml:space="preserve">Certains </w:t>
-            </w:r>
-            <w:proofErr w:type="spellStart"/>
-            <w:r>
-              <w:t>srcset</w:t>
-            </w:r>
-            <w:proofErr w:type="spellEnd"/>
-            <w:r>
-              <w:t xml:space="preserve"> sont </w:t>
-            </w:r>
-            <w:proofErr w:type="spellStart"/>
-            <w:r>
-              <w:t>éronné</w:t>
-            </w:r>
-            <w:proofErr w:type="spellEnd"/>
-            <w:r>
-              <w:t>.</w:t>
+              <w:t>Certains srcset sont éronné.</w:t>
             </w:r>
           </w:p>
         </w:tc>
@@ -980,7 +909,7 @@
                 <w:b/>
                 <w:bCs/>
               </w:rPr>
-              <w:t>SEO</w:t>
+              <w:t>PERFO</w:t>
             </w:r>
           </w:p>
         </w:tc>
@@ -1088,6 +1017,7 @@
               <w:t xml:space="preserve">Nous pouvons voir des incohérences entre le code et la véritable entreprise. Par exemple l’entreprise est basée </w:t>
             </w:r>
             <w:r>
+              <w:lastRenderedPageBreak/>
               <w:t>à</w:t>
             </w:r>
             <w:r>
@@ -1102,11 +1032,13 @@
           </w:tcPr>
           <w:p>
             <w:r>
+              <w:lastRenderedPageBreak/>
               <w:t>Il est important de bien décrire les pages afin de garantir une référence les plus optimisé.</w:t>
             </w:r>
           </w:p>
           <w:p>
             <w:r>
+              <w:lastRenderedPageBreak/>
               <w:t xml:space="preserve">Pour les mots clés nous allons choisir des mots </w:t>
             </w:r>
             <w:r>
@@ -1135,7 +1067,15 @@
                 <w:b/>
                 <w:bCs/>
               </w:rPr>
+              <w:lastRenderedPageBreak/>
               <w:t>X</w:t>
+            </w:r>
+            <w:r>
+              <w:rPr>
+                <w:b/>
+                <w:bCs/>
+              </w:rPr>
+              <w:t>…</w:t>
             </w:r>
           </w:p>
         </w:tc>
@@ -1165,7 +1105,6 @@
                 <w:b/>
                 <w:bCs/>
               </w:rPr>
-              <w:lastRenderedPageBreak/>
               <w:t>SEO</w:t>
             </w:r>
           </w:p>

</xml_diff>

<commit_message>
project improvment -> Add some HTML fix
</commit_message>
<xml_diff>
--- a/tableau P4.docx
+++ b/tableau P4.docx
@@ -5,16 +5,16 @@
     <w:tbl>
       <w:tblPr>
         <w:tblStyle w:val="Grilledutableau"/>
-        <w:tblW w:w="0" w:type="auto"/>
+        <w:tblW w:w="18139" w:type="dxa"/>
         <w:tblLook w:val="04A0" w:firstRow="1" w:lastRow="0" w:firstColumn="1" w:lastColumn="0" w:noHBand="0" w:noVBand="1"/>
       </w:tblPr>
       <w:tblGrid>
-        <w:gridCol w:w="2332"/>
-        <w:gridCol w:w="2332"/>
-        <w:gridCol w:w="2332"/>
-        <w:gridCol w:w="2332"/>
-        <w:gridCol w:w="2333"/>
-        <w:gridCol w:w="2333"/>
+        <w:gridCol w:w="2298"/>
+        <w:gridCol w:w="2260"/>
+        <w:gridCol w:w="2276"/>
+        <w:gridCol w:w="2284"/>
+        <w:gridCol w:w="1637"/>
+        <w:gridCol w:w="7384"/>
       </w:tblGrid>
       <w:tr>
         <w:trPr>
@@ -22,10 +22,11 @@
         </w:trPr>
         <w:tc>
           <w:tcPr>
-            <w:tcW w:w="2332" w:type="dxa"/>
-          </w:tcPr>
-          <w:p>
-            <w:pPr>
+            <w:tcW w:w="2298" w:type="dxa"/>
+          </w:tcPr>
+          <w:p>
+            <w:pPr>
+              <w:jc w:val="center"/>
               <w:rPr>
                 <w:b/>
                 <w:bCs/>
@@ -42,9 +43,12 @@
         </w:tc>
         <w:tc>
           <w:tcPr>
-            <w:tcW w:w="2332" w:type="dxa"/>
-          </w:tcPr>
-          <w:p>
+            <w:tcW w:w="2260" w:type="dxa"/>
+          </w:tcPr>
+          <w:p>
+            <w:pPr>
+              <w:jc w:val="center"/>
+            </w:pPr>
             <w:r>
               <w:t>Problème identifié</w:t>
             </w:r>
@@ -52,9 +56,12 @@
         </w:tc>
         <w:tc>
           <w:tcPr>
-            <w:tcW w:w="2332" w:type="dxa"/>
-          </w:tcPr>
-          <w:p>
+            <w:tcW w:w="2276" w:type="dxa"/>
+          </w:tcPr>
+          <w:p>
+            <w:pPr>
+              <w:jc w:val="center"/>
+            </w:pPr>
             <w:r>
               <w:t>Explication du problème</w:t>
             </w:r>
@@ -62,9 +69,12 @@
         </w:tc>
         <w:tc>
           <w:tcPr>
-            <w:tcW w:w="2332" w:type="dxa"/>
-          </w:tcPr>
-          <w:p>
+            <w:tcW w:w="2284" w:type="dxa"/>
+          </w:tcPr>
+          <w:p>
+            <w:pPr>
+              <w:jc w:val="center"/>
+            </w:pPr>
             <w:r>
               <w:t>Bonne pratique à adopter</w:t>
             </w:r>
@@ -72,9 +82,12 @@
         </w:tc>
         <w:tc>
           <w:tcPr>
-            <w:tcW w:w="2333" w:type="dxa"/>
-          </w:tcPr>
-          <w:p>
+            <w:tcW w:w="1637" w:type="dxa"/>
+          </w:tcPr>
+          <w:p>
+            <w:pPr>
+              <w:jc w:val="center"/>
+            </w:pPr>
             <w:r>
               <w:t>Action recommandée</w:t>
             </w:r>
@@ -82,9 +95,12 @@
         </w:tc>
         <w:tc>
           <w:tcPr>
-            <w:tcW w:w="2333" w:type="dxa"/>
-          </w:tcPr>
-          <w:p>
+            <w:tcW w:w="7384" w:type="dxa"/>
+          </w:tcPr>
+          <w:p>
+            <w:pPr>
+              <w:jc w:val="center"/>
+            </w:pPr>
             <w:r>
               <w:t>Référence</w:t>
             </w:r>
@@ -94,7 +110,7 @@
       <w:tr>
         <w:tc>
           <w:tcPr>
-            <w:tcW w:w="2332" w:type="dxa"/>
+            <w:tcW w:w="2298" w:type="dxa"/>
           </w:tcPr>
           <w:p>
             <w:pPr>
@@ -115,37 +131,57 @@
         </w:tc>
         <w:tc>
           <w:tcPr>
-            <w:tcW w:w="2332" w:type="dxa"/>
-          </w:tcPr>
-          <w:p>
-            <w:r>
-              <w:t>H1 sur index.HTML</w:t>
-            </w:r>
-          </w:p>
-        </w:tc>
-        <w:tc>
-          <w:tcPr>
-            <w:tcW w:w="2332" w:type="dxa"/>
-          </w:tcPr>
-          <w:p>
-            <w:r>
-              <w:t>Le titre n'est pas explicit</w:t>
-            </w:r>
-          </w:p>
-        </w:tc>
-        <w:tc>
-          <w:tcPr>
-            <w:tcW w:w="2332" w:type="dxa"/>
+            <w:tcW w:w="2260" w:type="dxa"/>
+          </w:tcPr>
+          <w:p>
+            <w:proofErr w:type="gramStart"/>
+            <w:r>
+              <w:t>méta</w:t>
+            </w:r>
+            <w:proofErr w:type="gramEnd"/>
+            <w:r>
+              <w:t>-descriptions</w:t>
+            </w:r>
+            <w:r>
+              <w:t xml:space="preserve"> manquantes</w:t>
+            </w:r>
+          </w:p>
+        </w:tc>
+        <w:tc>
+          <w:tcPr>
+            <w:tcW w:w="2276" w:type="dxa"/>
+          </w:tcPr>
+          <w:p>
+            <w:r>
+              <w:t>Des méta-descriptions peuvent être incluses dans les résultats de recherche pour résumer de manière concise le contenu de la page.</w:t>
+            </w:r>
+          </w:p>
+        </w:tc>
+        <w:tc>
+          <w:tcPr>
+            <w:tcW w:w="2284" w:type="dxa"/>
           </w:tcPr>
           <w:p>
             <w:r>
               <w:t>Mettre en place un titre</w:t>
             </w:r>
-          </w:p>
-        </w:tc>
-        <w:tc>
-          <w:tcPr>
-            <w:tcW w:w="2333" w:type="dxa"/>
+            <w:r>
+              <w:t xml:space="preserve">, une description et les mot </w:t>
+            </w:r>
+            <w:r>
+              <w:t>clés</w:t>
+            </w:r>
+            <w:r>
+              <w:t xml:space="preserve"> dans le header des deux pages</w:t>
+            </w:r>
+            <w:r>
+              <w:t>.</w:t>
+            </w:r>
+          </w:p>
+        </w:tc>
+        <w:tc>
+          <w:tcPr>
+            <w:tcW w:w="1637" w:type="dxa"/>
           </w:tcPr>
           <w:p>
             <w:pPr>
@@ -166,15 +202,19 @@
         </w:tc>
         <w:tc>
           <w:tcPr>
-            <w:tcW w:w="2333" w:type="dxa"/>
-          </w:tcPr>
-          <w:p/>
+            <w:tcW w:w="7384" w:type="dxa"/>
+          </w:tcPr>
+          <w:p>
+            <w:r>
+              <w:t>https://web.dev/meta-description/?utm_source=lighthouse&amp;utm_medium=lr</w:t>
+            </w:r>
+          </w:p>
         </w:tc>
       </w:tr>
       <w:tr>
         <w:tc>
           <w:tcPr>
-            <w:tcW w:w="2332" w:type="dxa"/>
+            <w:tcW w:w="2298" w:type="dxa"/>
             <w:shd w:val="clear" w:color="auto" w:fill="D9D9D9" w:themeFill="background1" w:themeFillShade="D9"/>
           </w:tcPr>
           <w:p>
@@ -196,7 +236,7 @@
         </w:tc>
         <w:tc>
           <w:tcPr>
-            <w:tcW w:w="2332" w:type="dxa"/>
+            <w:tcW w:w="2260" w:type="dxa"/>
             <w:shd w:val="clear" w:color="auto" w:fill="D9D9D9" w:themeFill="background1" w:themeFillShade="D9"/>
           </w:tcPr>
           <w:p>
@@ -207,7 +247,7 @@
         </w:tc>
         <w:tc>
           <w:tcPr>
-            <w:tcW w:w="2332" w:type="dxa"/>
+            <w:tcW w:w="2276" w:type="dxa"/>
             <w:shd w:val="clear" w:color="auto" w:fill="D9D9D9" w:themeFill="background1" w:themeFillShade="D9"/>
           </w:tcPr>
           <w:p>
@@ -221,42 +261,58 @@
         </w:tc>
         <w:tc>
           <w:tcPr>
-            <w:tcW w:w="2332" w:type="dxa"/>
-            <w:shd w:val="clear" w:color="auto" w:fill="D9D9D9" w:themeFill="background1" w:themeFillShade="D9"/>
-          </w:tcPr>
-          <w:p>
-            <w:r>
-              <w:t>il est important de respecte le bon ratio.</w:t>
-            </w:r>
-          </w:p>
-        </w:tc>
-        <w:tc>
-          <w:tcPr>
-            <w:tcW w:w="2333" w:type="dxa"/>
-            <w:shd w:val="clear" w:color="auto" w:fill="D9D9D9" w:themeFill="background1" w:themeFillShade="D9"/>
-          </w:tcPr>
-          <w:p>
-            <w:pPr>
-              <w:jc w:val="center"/>
-              <w:rPr>
-                <w:b/>
-                <w:bCs/>
-              </w:rPr>
-            </w:pPr>
-          </w:p>
-        </w:tc>
-        <w:tc>
-          <w:tcPr>
-            <w:tcW w:w="2333" w:type="dxa"/>
-            <w:shd w:val="clear" w:color="auto" w:fill="D9D9D9" w:themeFill="background1" w:themeFillShade="D9"/>
-          </w:tcPr>
-          <w:p/>
+            <w:tcW w:w="2284" w:type="dxa"/>
+            <w:shd w:val="clear" w:color="auto" w:fill="D9D9D9" w:themeFill="background1" w:themeFillShade="D9"/>
+          </w:tcPr>
+          <w:p>
+            <w:proofErr w:type="gramStart"/>
+            <w:r>
+              <w:t>il</w:t>
+            </w:r>
+            <w:proofErr w:type="gramEnd"/>
+            <w:r>
+              <w:t xml:space="preserve"> est important de respecte le bon ratio.</w:t>
+            </w:r>
+          </w:p>
+        </w:tc>
+        <w:tc>
+          <w:tcPr>
+            <w:tcW w:w="1637" w:type="dxa"/>
+            <w:shd w:val="clear" w:color="auto" w:fill="D9D9D9" w:themeFill="background1" w:themeFillShade="D9"/>
+          </w:tcPr>
+          <w:p>
+            <w:pPr>
+              <w:jc w:val="center"/>
+              <w:rPr>
+                <w:b/>
+                <w:bCs/>
+              </w:rPr>
+            </w:pPr>
+            <w:r>
+              <w:rPr>
+                <w:b/>
+                <w:bCs/>
+              </w:rPr>
+              <w:t>X</w:t>
+            </w:r>
+          </w:p>
+        </w:tc>
+        <w:tc>
+          <w:tcPr>
+            <w:tcW w:w="7384" w:type="dxa"/>
+            <w:shd w:val="clear" w:color="auto" w:fill="D9D9D9" w:themeFill="background1" w:themeFillShade="D9"/>
+          </w:tcPr>
+          <w:p>
+            <w:r>
+              <w:t>https://web.dev/color-contrast/?utm_source=lighthouse&amp;utm_medium=lr</w:t>
+            </w:r>
+          </w:p>
         </w:tc>
       </w:tr>
       <w:tr>
         <w:tc>
           <w:tcPr>
-            <w:tcW w:w="2332" w:type="dxa"/>
+            <w:tcW w:w="2298" w:type="dxa"/>
           </w:tcPr>
           <w:p>
             <w:pPr>
@@ -277,7 +333,7 @@
         </w:tc>
         <w:tc>
           <w:tcPr>
-            <w:tcW w:w="2332" w:type="dxa"/>
+            <w:tcW w:w="2260" w:type="dxa"/>
           </w:tcPr>
           <w:p>
             <w:r>
@@ -287,7 +343,7 @@
         </w:tc>
         <w:tc>
           <w:tcPr>
-            <w:tcW w:w="2332" w:type="dxa"/>
+            <w:tcW w:w="2276" w:type="dxa"/>
           </w:tcPr>
           <w:p>
             <w:r>
@@ -297,7 +353,7 @@
         </w:tc>
         <w:tc>
           <w:tcPr>
-            <w:tcW w:w="2332" w:type="dxa"/>
+            <w:tcW w:w="2284" w:type="dxa"/>
           </w:tcPr>
           <w:p>
             <w:r>
@@ -307,7 +363,7 @@
         </w:tc>
         <w:tc>
           <w:tcPr>
-            <w:tcW w:w="2333" w:type="dxa"/>
+            <w:tcW w:w="1637" w:type="dxa"/>
           </w:tcPr>
           <w:p>
             <w:pPr>
@@ -328,15 +384,30 @@
         </w:tc>
         <w:tc>
           <w:tcPr>
-            <w:tcW w:w="2333" w:type="dxa"/>
-          </w:tcPr>
-          <w:p/>
+            <w:tcW w:w="7384" w:type="dxa"/>
+          </w:tcPr>
+          <w:p>
+            <w:pPr>
+              <w:jc w:val="center"/>
+              <w:rPr>
+                <w:b/>
+                <w:bCs/>
+              </w:rPr>
+            </w:pPr>
+            <w:r>
+              <w:rPr>
+                <w:b/>
+                <w:bCs/>
+              </w:rPr>
+              <w:t>-</w:t>
+            </w:r>
+          </w:p>
         </w:tc>
       </w:tr>
       <w:tr>
         <w:tc>
           <w:tcPr>
-            <w:tcW w:w="2332" w:type="dxa"/>
+            <w:tcW w:w="2298" w:type="dxa"/>
             <w:shd w:val="clear" w:color="auto" w:fill="D9D9D9" w:themeFill="background1" w:themeFillShade="D9"/>
           </w:tcPr>
           <w:p>
@@ -358,7 +429,7 @@
         </w:tc>
         <w:tc>
           <w:tcPr>
-            <w:tcW w:w="2332" w:type="dxa"/>
+            <w:tcW w:w="2260" w:type="dxa"/>
             <w:shd w:val="clear" w:color="auto" w:fill="D9D9D9" w:themeFill="background1" w:themeFillShade="D9"/>
           </w:tcPr>
           <w:p>
@@ -369,7 +440,7 @@
         </w:tc>
         <w:tc>
           <w:tcPr>
-            <w:tcW w:w="2332" w:type="dxa"/>
+            <w:tcW w:w="2276" w:type="dxa"/>
             <w:shd w:val="clear" w:color="auto" w:fill="D9D9D9" w:themeFill="background1" w:themeFillShade="D9"/>
           </w:tcPr>
           <w:p>
@@ -380,7 +451,7 @@
         </w:tc>
         <w:tc>
           <w:tcPr>
-            <w:tcW w:w="2332" w:type="dxa"/>
+            <w:tcW w:w="2284" w:type="dxa"/>
             <w:shd w:val="clear" w:color="auto" w:fill="D9D9D9" w:themeFill="background1" w:themeFillShade="D9"/>
           </w:tcPr>
           <w:p>
@@ -391,31 +462,42 @@
         </w:tc>
         <w:tc>
           <w:tcPr>
-            <w:tcW w:w="2333" w:type="dxa"/>
-            <w:shd w:val="clear" w:color="auto" w:fill="D9D9D9" w:themeFill="background1" w:themeFillShade="D9"/>
-          </w:tcPr>
-          <w:p>
-            <w:pPr>
-              <w:jc w:val="center"/>
-              <w:rPr>
-                <w:b/>
-                <w:bCs/>
-              </w:rPr>
-            </w:pPr>
-          </w:p>
-        </w:tc>
-        <w:tc>
-          <w:tcPr>
-            <w:tcW w:w="2333" w:type="dxa"/>
-            <w:shd w:val="clear" w:color="auto" w:fill="D9D9D9" w:themeFill="background1" w:themeFillShade="D9"/>
-          </w:tcPr>
-          <w:p/>
+            <w:tcW w:w="1637" w:type="dxa"/>
+            <w:shd w:val="clear" w:color="auto" w:fill="D9D9D9" w:themeFill="background1" w:themeFillShade="D9"/>
+          </w:tcPr>
+          <w:p>
+            <w:pPr>
+              <w:jc w:val="center"/>
+              <w:rPr>
+                <w:b/>
+                <w:bCs/>
+              </w:rPr>
+            </w:pPr>
+            <w:r>
+              <w:rPr>
+                <w:b/>
+                <w:bCs/>
+              </w:rPr>
+              <w:t>X</w:t>
+            </w:r>
+          </w:p>
+        </w:tc>
+        <w:tc>
+          <w:tcPr>
+            <w:tcW w:w="7384" w:type="dxa"/>
+            <w:shd w:val="clear" w:color="auto" w:fill="D9D9D9" w:themeFill="background1" w:themeFillShade="D9"/>
+          </w:tcPr>
+          <w:p>
+            <w:r>
+              <w:t>https://web.dev/link-name/?utm_source=lighthouse&amp;utm_medium=lr</w:t>
+            </w:r>
+          </w:p>
         </w:tc>
       </w:tr>
       <w:tr>
         <w:tc>
           <w:tcPr>
-            <w:tcW w:w="2332" w:type="dxa"/>
+            <w:tcW w:w="2298" w:type="dxa"/>
           </w:tcPr>
           <w:p>
             <w:pPr>
@@ -436,7 +518,7 @@
         </w:tc>
         <w:tc>
           <w:tcPr>
-            <w:tcW w:w="2332" w:type="dxa"/>
+            <w:tcW w:w="2260" w:type="dxa"/>
           </w:tcPr>
           <w:p>
             <w:r>
@@ -446,7 +528,7 @@
         </w:tc>
         <w:tc>
           <w:tcPr>
-            <w:tcW w:w="2332" w:type="dxa"/>
+            <w:tcW w:w="2276" w:type="dxa"/>
           </w:tcPr>
           <w:p>
             <w:r>
@@ -456,13 +538,13 @@
         </w:tc>
         <w:tc>
           <w:tcPr>
-            <w:tcW w:w="2332" w:type="dxa"/>
+            <w:tcW w:w="2284" w:type="dxa"/>
           </w:tcPr>
           <w:p/>
         </w:tc>
         <w:tc>
           <w:tcPr>
-            <w:tcW w:w="2333" w:type="dxa"/>
+            <w:tcW w:w="1637" w:type="dxa"/>
           </w:tcPr>
           <w:p>
             <w:pPr>
@@ -483,48 +565,61 @@
         </w:tc>
         <w:tc>
           <w:tcPr>
-            <w:tcW w:w="2333" w:type="dxa"/>
-          </w:tcPr>
-          <w:p/>
+            <w:tcW w:w="7384" w:type="dxa"/>
+          </w:tcPr>
+          <w:p>
+            <w:r>
+              <w:t>https://developer.mozilla.org/fr/docs/Web/HTML/Element/Label</w:t>
+            </w:r>
+          </w:p>
         </w:tc>
       </w:tr>
       <w:tr>
         <w:tc>
           <w:tcPr>
-            <w:tcW w:w="2332" w:type="dxa"/>
-            <w:shd w:val="clear" w:color="auto" w:fill="D9D9D9" w:themeFill="background1" w:themeFillShade="D9"/>
-          </w:tcPr>
-          <w:p>
-            <w:pPr>
-              <w:jc w:val="center"/>
-              <w:rPr>
-                <w:b/>
-                <w:bCs/>
-              </w:rPr>
-            </w:pPr>
-            <w:r>
-              <w:rPr>
-                <w:b/>
-                <w:bCs/>
-              </w:rPr>
+            <w:tcW w:w="2298" w:type="dxa"/>
+            <w:shd w:val="clear" w:color="auto" w:fill="D9D9D9" w:themeFill="background1" w:themeFillShade="D9"/>
+          </w:tcPr>
+          <w:p>
+            <w:pPr>
+              <w:jc w:val="center"/>
+              <w:rPr>
+                <w:b/>
+                <w:bCs/>
+              </w:rPr>
+            </w:pPr>
+            <w:r>
+              <w:rPr>
+                <w:b/>
+                <w:bCs/>
+              </w:rPr>
+              <w:lastRenderedPageBreak/>
               <w:t>SEO</w:t>
             </w:r>
           </w:p>
         </w:tc>
         <w:tc>
           <w:tcPr>
-            <w:tcW w:w="2332" w:type="dxa"/>
-            <w:shd w:val="clear" w:color="auto" w:fill="D9D9D9" w:themeFill="background1" w:themeFillShade="D9"/>
-          </w:tcPr>
-          <w:p>
-            <w:r>
-              <w:t>Architecture du site (h1,h2,h3,..)</w:t>
-            </w:r>
-          </w:p>
-        </w:tc>
-        <w:tc>
-          <w:tcPr>
-            <w:tcW w:w="2332" w:type="dxa"/>
+            <w:tcW w:w="2260" w:type="dxa"/>
+            <w:shd w:val="clear" w:color="auto" w:fill="D9D9D9" w:themeFill="background1" w:themeFillShade="D9"/>
+          </w:tcPr>
+          <w:p>
+            <w:r>
+              <w:t>Architecture du site (h</w:t>
+            </w:r>
+            <w:proofErr w:type="gramStart"/>
+            <w:r>
+              <w:t>1,h</w:t>
+            </w:r>
+            <w:proofErr w:type="gramEnd"/>
+            <w:r>
+              <w:t>2,h3,..)</w:t>
+            </w:r>
+          </w:p>
+        </w:tc>
+        <w:tc>
+          <w:tcPr>
+            <w:tcW w:w="2276" w:type="dxa"/>
             <w:shd w:val="clear" w:color="auto" w:fill="D9D9D9" w:themeFill="background1" w:themeFillShade="D9"/>
           </w:tcPr>
           <w:p>
@@ -532,10 +627,11 @@
               <w:t>Sur certaines pages le site utilise de H » avant des h2 et ne respecte pas toujours la hiérarchie.</w:t>
             </w:r>
           </w:p>
-        </w:tc>
-        <w:tc>
-          <w:tcPr>
-            <w:tcW w:w="2332" w:type="dxa"/>
+          <w:p/>
+        </w:tc>
+        <w:tc>
+          <w:tcPr>
+            <w:tcW w:w="2284" w:type="dxa"/>
             <w:shd w:val="clear" w:color="auto" w:fill="D9D9D9" w:themeFill="background1" w:themeFillShade="D9"/>
           </w:tcPr>
           <w:p>
@@ -552,113 +648,169 @@
         </w:tc>
         <w:tc>
           <w:tcPr>
-            <w:tcW w:w="2333" w:type="dxa"/>
-            <w:shd w:val="clear" w:color="auto" w:fill="D9D9D9" w:themeFill="background1" w:themeFillShade="D9"/>
-          </w:tcPr>
-          <w:p>
-            <w:pPr>
-              <w:jc w:val="center"/>
-              <w:rPr>
-                <w:b/>
-                <w:bCs/>
-              </w:rPr>
-            </w:pPr>
-          </w:p>
-        </w:tc>
-        <w:tc>
-          <w:tcPr>
-            <w:tcW w:w="2333" w:type="dxa"/>
-            <w:shd w:val="clear" w:color="auto" w:fill="D9D9D9" w:themeFill="background1" w:themeFillShade="D9"/>
-          </w:tcPr>
-          <w:p/>
+            <w:tcW w:w="1637" w:type="dxa"/>
+            <w:shd w:val="clear" w:color="auto" w:fill="D9D9D9" w:themeFill="background1" w:themeFillShade="D9"/>
+          </w:tcPr>
+          <w:p>
+            <w:pPr>
+              <w:jc w:val="center"/>
+              <w:rPr>
+                <w:b/>
+                <w:bCs/>
+              </w:rPr>
+            </w:pPr>
+            <w:r>
+              <w:rPr>
+                <w:b/>
+                <w:bCs/>
+              </w:rPr>
+              <w:t>X</w:t>
+            </w:r>
+          </w:p>
+        </w:tc>
+        <w:tc>
+          <w:tcPr>
+            <w:tcW w:w="7384" w:type="dxa"/>
+            <w:shd w:val="clear" w:color="auto" w:fill="D9D9D9" w:themeFill="background1" w:themeFillShade="D9"/>
+          </w:tcPr>
+          <w:p>
+            <w:r>
+              <w:t>https://web.dev/heading-order/?utm_source=lighthouse&amp;utm_medium=lr</w:t>
+            </w:r>
+          </w:p>
         </w:tc>
       </w:tr>
       <w:tr>
         <w:tc>
           <w:tcPr>
-            <w:tcW w:w="2332" w:type="dxa"/>
-          </w:tcPr>
-          <w:p>
-            <w:pPr>
-              <w:jc w:val="center"/>
-              <w:rPr>
-                <w:b/>
-                <w:bCs/>
-              </w:rPr>
-            </w:pPr>
-            <w:r>
-              <w:rPr>
-                <w:b/>
-                <w:bCs/>
-              </w:rPr>
-              <w:lastRenderedPageBreak/>
+            <w:tcW w:w="2298" w:type="dxa"/>
+          </w:tcPr>
+          <w:p>
+            <w:pPr>
+              <w:jc w:val="center"/>
+              <w:rPr>
+                <w:b/>
+                <w:bCs/>
+              </w:rPr>
+            </w:pPr>
+            <w:r>
+              <w:rPr>
+                <w:b/>
+                <w:bCs/>
+              </w:rPr>
               <w:t>PERFO</w:t>
             </w:r>
-          </w:p>
-        </w:tc>
-        <w:tc>
-          <w:tcPr>
-            <w:tcW w:w="2332" w:type="dxa"/>
-          </w:tcPr>
-          <w:p>
-            <w:r>
-              <w:t>Choix des tailles des images</w:t>
-            </w:r>
-          </w:p>
-        </w:tc>
-        <w:tc>
-          <w:tcPr>
-            <w:tcW w:w="2332" w:type="dxa"/>
-          </w:tcPr>
-          <w:p>
-            <w:r>
-              <w:t xml:space="preserve">Parfois la taille de l’image n’est pas </w:t>
-            </w:r>
-            <w:r>
-              <w:t>adaptée</w:t>
-            </w:r>
-            <w:r>
-              <w:t xml:space="preserve"> en fonction du type d’appareil utilisé. Il est important d’optimiser la taille afin d’</w:t>
-            </w:r>
-            <w:r>
-              <w:t>accélérer</w:t>
-            </w:r>
-            <w:r>
-              <w:t xml:space="preserve"> le temps de chargement de la page.</w:t>
-            </w:r>
-          </w:p>
-        </w:tc>
-        <w:tc>
-          <w:tcPr>
-            <w:tcW w:w="2332" w:type="dxa"/>
+            <w:r>
+              <w:rPr>
+                <w:b/>
+                <w:bCs/>
+              </w:rPr>
+              <w:t>MANCES</w:t>
+            </w:r>
+          </w:p>
+        </w:tc>
+        <w:tc>
+          <w:tcPr>
+            <w:tcW w:w="2260" w:type="dxa"/>
+          </w:tcPr>
+          <w:p>
+            <w:r>
+              <w:t xml:space="preserve">Choix des </w:t>
+            </w:r>
+            <w:r>
+              <w:t>formats</w:t>
+            </w:r>
+            <w:r>
+              <w:t xml:space="preserve"> des images</w:t>
+            </w:r>
+          </w:p>
+        </w:tc>
+        <w:tc>
+          <w:tcPr>
+            <w:tcW w:w="2276" w:type="dxa"/>
+          </w:tcPr>
+          <w:p>
+            <w:r>
+              <w:t xml:space="preserve">Les images </w:t>
+            </w:r>
+            <w:r>
+              <w:t>présentent</w:t>
+            </w:r>
+            <w:r>
+              <w:t xml:space="preserve"> dans le dossier </w:t>
+            </w:r>
+            <w:proofErr w:type="spellStart"/>
+            <w:r>
+              <w:t>img</w:t>
+            </w:r>
+            <w:proofErr w:type="spellEnd"/>
+            <w:r>
+              <w:t xml:space="preserve"> sont de </w:t>
+            </w:r>
+            <w:r>
+              <w:t>format différent</w:t>
+            </w:r>
+            <w:r>
+              <w:t>.</w:t>
+            </w:r>
+          </w:p>
+          <w:p>
+            <w:r>
+              <w:t xml:space="preserve">Afin d’harmoniser les </w:t>
+            </w:r>
+            <w:r>
+              <w:t xml:space="preserve">formats et ainsi optimiser le temps de chargement nous utilisons le format </w:t>
+            </w:r>
+            <w:r>
+              <w:t>WEBP</w:t>
+            </w:r>
+            <w:r>
+              <w:t>.</w:t>
+            </w:r>
+          </w:p>
+        </w:tc>
+        <w:tc>
+          <w:tcPr>
+            <w:tcW w:w="2284" w:type="dxa"/>
           </w:tcPr>
           <w:p/>
         </w:tc>
         <w:tc>
           <w:tcPr>
-            <w:tcW w:w="2333" w:type="dxa"/>
-          </w:tcPr>
-          <w:p>
-            <w:pPr>
-              <w:jc w:val="center"/>
-              <w:rPr>
-                <w:b/>
-                <w:bCs/>
-              </w:rPr>
-            </w:pPr>
-          </w:p>
-        </w:tc>
-        <w:tc>
-          <w:tcPr>
-            <w:tcW w:w="2333" w:type="dxa"/>
-          </w:tcPr>
-          <w:p/>
+            <w:tcW w:w="1637" w:type="dxa"/>
+          </w:tcPr>
+          <w:p>
+            <w:pPr>
+              <w:jc w:val="center"/>
+              <w:rPr>
+                <w:b/>
+                <w:bCs/>
+              </w:rPr>
+            </w:pPr>
+            <w:r>
+              <w:rPr>
+                <w:b/>
+                <w:bCs/>
+              </w:rPr>
+              <w:t>X</w:t>
+            </w:r>
+          </w:p>
+        </w:tc>
+        <w:tc>
+          <w:tcPr>
+            <w:tcW w:w="7384" w:type="dxa"/>
+          </w:tcPr>
+          <w:p>
+            <w:r>
+              <w:t>https://web.dev/uses-webp-images/?utm_source=lighthouse&amp;utm_medium=lr</w:t>
+            </w:r>
+          </w:p>
         </w:tc>
       </w:tr>
       <w:tr>
         <w:tc>
           <w:tcPr>
-            <w:tcW w:w="2332" w:type="dxa"/>
+            <w:tcW w:w="2298" w:type="dxa"/>
             <w:shd w:val="clear" w:color="auto" w:fill="D9D9D9" w:themeFill="background1" w:themeFillShade="D9"/>
           </w:tcPr>
           <w:p>
@@ -687,7 +839,7 @@
         </w:tc>
         <w:tc>
           <w:tcPr>
-            <w:tcW w:w="2332" w:type="dxa"/>
+            <w:tcW w:w="2260" w:type="dxa"/>
             <w:shd w:val="clear" w:color="auto" w:fill="D9D9D9" w:themeFill="background1" w:themeFillShade="D9"/>
           </w:tcPr>
           <w:p>
@@ -698,7 +850,7 @@
         </w:tc>
         <w:tc>
           <w:tcPr>
-            <w:tcW w:w="2332" w:type="dxa"/>
+            <w:tcW w:w="2276" w:type="dxa"/>
             <w:shd w:val="clear" w:color="auto" w:fill="D9D9D9" w:themeFill="background1" w:themeFillShade="D9"/>
           </w:tcPr>
           <w:p>
@@ -709,38 +861,49 @@
         </w:tc>
         <w:tc>
           <w:tcPr>
-            <w:tcW w:w="2332" w:type="dxa"/>
+            <w:tcW w:w="2284" w:type="dxa"/>
             <w:shd w:val="clear" w:color="auto" w:fill="D9D9D9" w:themeFill="background1" w:themeFillShade="D9"/>
           </w:tcPr>
           <w:p/>
         </w:tc>
         <w:tc>
           <w:tcPr>
-            <w:tcW w:w="2333" w:type="dxa"/>
-            <w:shd w:val="clear" w:color="auto" w:fill="D9D9D9" w:themeFill="background1" w:themeFillShade="D9"/>
-          </w:tcPr>
-          <w:p>
-            <w:pPr>
-              <w:jc w:val="center"/>
-              <w:rPr>
-                <w:b/>
-                <w:bCs/>
-              </w:rPr>
-            </w:pPr>
-          </w:p>
-        </w:tc>
-        <w:tc>
-          <w:tcPr>
-            <w:tcW w:w="2333" w:type="dxa"/>
-            <w:shd w:val="clear" w:color="auto" w:fill="D9D9D9" w:themeFill="background1" w:themeFillShade="D9"/>
-          </w:tcPr>
-          <w:p/>
+            <w:tcW w:w="1637" w:type="dxa"/>
+            <w:shd w:val="clear" w:color="auto" w:fill="D9D9D9" w:themeFill="background1" w:themeFillShade="D9"/>
+          </w:tcPr>
+          <w:p>
+            <w:pPr>
+              <w:jc w:val="center"/>
+              <w:rPr>
+                <w:b/>
+                <w:bCs/>
+              </w:rPr>
+            </w:pPr>
+            <w:r>
+              <w:rPr>
+                <w:b/>
+                <w:bCs/>
+              </w:rPr>
+              <w:t>X</w:t>
+            </w:r>
+          </w:p>
+        </w:tc>
+        <w:tc>
+          <w:tcPr>
+            <w:tcW w:w="7384" w:type="dxa"/>
+            <w:shd w:val="clear" w:color="auto" w:fill="D9D9D9" w:themeFill="background1" w:themeFillShade="D9"/>
+          </w:tcPr>
+          <w:p>
+            <w:r>
+              <w:t>https://web.dev/html-lang-valid/?utm_source=lighthouse&amp;utm_medium=lr</w:t>
+            </w:r>
+          </w:p>
         </w:tc>
       </w:tr>
       <w:tr>
         <w:tc>
           <w:tcPr>
-            <w:tcW w:w="2332" w:type="dxa"/>
+            <w:tcW w:w="2298" w:type="dxa"/>
           </w:tcPr>
           <w:p>
             <w:pPr>
@@ -761,7 +924,7 @@
         </w:tc>
         <w:tc>
           <w:tcPr>
-            <w:tcW w:w="2332" w:type="dxa"/>
+            <w:tcW w:w="2260" w:type="dxa"/>
           </w:tcPr>
           <w:p>
             <w:r>
@@ -771,19 +934,27 @@
         </w:tc>
         <w:tc>
           <w:tcPr>
-            <w:tcW w:w="2332" w:type="dxa"/>
+            <w:tcW w:w="2276" w:type="dxa"/>
+          </w:tcPr>
+          <w:p>
+            <w:r>
+              <w:t xml:space="preserve">Le texte de type corps (body) doit avoir au minimum une taille de 13px afin d’avoir une meilleure lisibilité </w:t>
+            </w:r>
+            <w:r>
+              <w:lastRenderedPageBreak/>
+              <w:t>sur la version mobile.</w:t>
+            </w:r>
+          </w:p>
+        </w:tc>
+        <w:tc>
+          <w:tcPr>
+            <w:tcW w:w="2284" w:type="dxa"/>
           </w:tcPr>
           <w:p/>
         </w:tc>
         <w:tc>
           <w:tcPr>
-            <w:tcW w:w="2332" w:type="dxa"/>
-          </w:tcPr>
-          <w:p/>
-        </w:tc>
-        <w:tc>
-          <w:tcPr>
-            <w:tcW w:w="2333" w:type="dxa"/>
+            <w:tcW w:w="1637" w:type="dxa"/>
           </w:tcPr>
           <w:p>
             <w:pPr>
@@ -804,37 +975,41 @@
         </w:tc>
         <w:tc>
           <w:tcPr>
-            <w:tcW w:w="2333" w:type="dxa"/>
-          </w:tcPr>
-          <w:p/>
+            <w:tcW w:w="7384" w:type="dxa"/>
+          </w:tcPr>
+          <w:p>
+            <w:r>
+              <w:t>https://web.dev/font-size/?utm_source=lighthouse&amp;utm_medium=lr</w:t>
+            </w:r>
+          </w:p>
         </w:tc>
       </w:tr>
       <w:tr>
         <w:tc>
           <w:tcPr>
-            <w:tcW w:w="2332" w:type="dxa"/>
-            <w:shd w:val="clear" w:color="auto" w:fill="D9D9D9" w:themeFill="background1" w:themeFillShade="D9"/>
-          </w:tcPr>
-          <w:p>
-            <w:pPr>
-              <w:jc w:val="center"/>
-              <w:rPr>
-                <w:b/>
-                <w:bCs/>
-              </w:rPr>
-            </w:pPr>
-            <w:r>
-              <w:rPr>
-                <w:b/>
-                <w:bCs/>
-              </w:rPr>
-              <w:t>PERFO</w:t>
-            </w:r>
-          </w:p>
-        </w:tc>
-        <w:tc>
-          <w:tcPr>
-            <w:tcW w:w="2332" w:type="dxa"/>
+            <w:tcW w:w="2298" w:type="dxa"/>
+            <w:shd w:val="clear" w:color="auto" w:fill="D9D9D9" w:themeFill="background1" w:themeFillShade="D9"/>
+          </w:tcPr>
+          <w:p>
+            <w:pPr>
+              <w:jc w:val="center"/>
+              <w:rPr>
+                <w:b/>
+                <w:bCs/>
+              </w:rPr>
+            </w:pPr>
+            <w:r>
+              <w:rPr>
+                <w:b/>
+                <w:bCs/>
+              </w:rPr>
+              <w:t>PERFOMANCES</w:t>
+            </w:r>
+          </w:p>
+        </w:tc>
+        <w:tc>
+          <w:tcPr>
+            <w:tcW w:w="2260" w:type="dxa"/>
             <w:shd w:val="clear" w:color="auto" w:fill="D9D9D9" w:themeFill="background1" w:themeFillShade="D9"/>
           </w:tcPr>
           <w:p>
@@ -845,25 +1020,38 @@
         </w:tc>
         <w:tc>
           <w:tcPr>
-            <w:tcW w:w="2332" w:type="dxa"/>
-            <w:shd w:val="clear" w:color="auto" w:fill="D9D9D9" w:themeFill="background1" w:themeFillShade="D9"/>
-          </w:tcPr>
-          <w:p>
-            <w:r>
-              <w:t>Certains srcset sont éronné.</w:t>
-            </w:r>
-          </w:p>
-        </w:tc>
-        <w:tc>
-          <w:tcPr>
-            <w:tcW w:w="2332" w:type="dxa"/>
-            <w:shd w:val="clear" w:color="auto" w:fill="D9D9D9" w:themeFill="background1" w:themeFillShade="D9"/>
-          </w:tcPr>
-          <w:p/>
-        </w:tc>
-        <w:tc>
-          <w:tcPr>
-            <w:tcW w:w="2333" w:type="dxa"/>
+            <w:tcW w:w="2276" w:type="dxa"/>
+            <w:shd w:val="clear" w:color="auto" w:fill="D9D9D9" w:themeFill="background1" w:themeFillShade="D9"/>
+          </w:tcPr>
+          <w:p>
+            <w:r>
+              <w:t xml:space="preserve">Certains </w:t>
+            </w:r>
+            <w:r>
+              <w:t>SCRSET</w:t>
+            </w:r>
+            <w:r>
+              <w:t xml:space="preserve"> </w:t>
+            </w:r>
+            <w:r>
+              <w:t>ne sont pas correct.</w:t>
+            </w:r>
+          </w:p>
+        </w:tc>
+        <w:tc>
+          <w:tcPr>
+            <w:tcW w:w="2284" w:type="dxa"/>
+            <w:shd w:val="clear" w:color="auto" w:fill="D9D9D9" w:themeFill="background1" w:themeFillShade="D9"/>
+          </w:tcPr>
+          <w:p>
+            <w:r>
+              <w:t>Il est donc logique de rétablir le chemin d’accès afin de garantir le bon fonctionnement du site.</w:t>
+            </w:r>
+          </w:p>
+        </w:tc>
+        <w:tc>
+          <w:tcPr>
+            <w:tcW w:w="1637" w:type="dxa"/>
             <w:shd w:val="clear" w:color="auto" w:fill="D9D9D9" w:themeFill="background1" w:themeFillShade="D9"/>
           </w:tcPr>
           <w:p>
@@ -885,63 +1073,110 @@
         </w:tc>
         <w:tc>
           <w:tcPr>
-            <w:tcW w:w="2333" w:type="dxa"/>
-            <w:shd w:val="clear" w:color="auto" w:fill="D9D9D9" w:themeFill="background1" w:themeFillShade="D9"/>
-          </w:tcPr>
-          <w:p/>
+            <w:tcW w:w="7384" w:type="dxa"/>
+            <w:shd w:val="clear" w:color="auto" w:fill="D9D9D9" w:themeFill="background1" w:themeFillShade="D9"/>
+          </w:tcPr>
+          <w:p>
+            <w:pPr>
+              <w:jc w:val="center"/>
+              <w:rPr>
+                <w:b/>
+                <w:bCs/>
+              </w:rPr>
+            </w:pPr>
+            <w:r>
+              <w:rPr>
+                <w:b/>
+                <w:bCs/>
+              </w:rPr>
+              <w:t>-</w:t>
+            </w:r>
+          </w:p>
         </w:tc>
       </w:tr>
       <w:tr>
         <w:tc>
           <w:tcPr>
-            <w:tcW w:w="2332" w:type="dxa"/>
-          </w:tcPr>
-          <w:p>
-            <w:pPr>
-              <w:jc w:val="center"/>
-              <w:rPr>
-                <w:b/>
-                <w:bCs/>
-              </w:rPr>
-            </w:pPr>
-            <w:r>
-              <w:rPr>
-                <w:b/>
-                <w:bCs/>
-              </w:rPr>
-              <w:t>PERFO</w:t>
-            </w:r>
-          </w:p>
-        </w:tc>
-        <w:tc>
-          <w:tcPr>
-            <w:tcW w:w="2332" w:type="dxa"/>
-          </w:tcPr>
-          <w:p>
-            <w:r>
-              <w:t>Optimiser le header</w:t>
-            </w:r>
-          </w:p>
-        </w:tc>
-        <w:tc>
-          <w:tcPr>
-            <w:tcW w:w="2332" w:type="dxa"/>
-          </w:tcPr>
-          <w:p>
-            <w:r>
-              <w:t>Il est important de respecter un ordre dans le header.</w:t>
-            </w:r>
-          </w:p>
-        </w:tc>
-        <w:tc>
-          <w:tcPr>
-            <w:tcW w:w="2332" w:type="dxa"/>
-          </w:tcPr>
-          <w:p/>
-        </w:tc>
-        <w:tc>
-          <w:tcPr>
-            <w:tcW w:w="2333" w:type="dxa"/>
+            <w:tcW w:w="2298" w:type="dxa"/>
+            <w:shd w:val="clear" w:color="auto" w:fill="D9D9D9" w:themeFill="background1" w:themeFillShade="D9"/>
+          </w:tcPr>
+          <w:p>
+            <w:pPr>
+              <w:jc w:val="center"/>
+              <w:rPr>
+                <w:b/>
+                <w:bCs/>
+              </w:rPr>
+            </w:pPr>
+            <w:r>
+              <w:rPr>
+                <w:b/>
+                <w:bCs/>
+              </w:rPr>
+              <w:t>SEO</w:t>
+            </w:r>
+          </w:p>
+        </w:tc>
+        <w:tc>
+          <w:tcPr>
+            <w:tcW w:w="2260" w:type="dxa"/>
+            <w:shd w:val="clear" w:color="auto" w:fill="D9D9D9" w:themeFill="background1" w:themeFillShade="D9"/>
+          </w:tcPr>
+          <w:p>
+            <w:r>
+              <w:t xml:space="preserve">Améliorer la description </w:t>
+            </w:r>
+            <w:r>
+              <w:t xml:space="preserve">et les mots clés </w:t>
+            </w:r>
+            <w:r>
+              <w:t>des pages</w:t>
+            </w:r>
+          </w:p>
+        </w:tc>
+        <w:tc>
+          <w:tcPr>
+            <w:tcW w:w="2276" w:type="dxa"/>
+            <w:shd w:val="clear" w:color="auto" w:fill="D9D9D9" w:themeFill="background1" w:themeFillShade="D9"/>
+          </w:tcPr>
+          <w:p>
+            <w:r>
+              <w:t xml:space="preserve">Nous pouvons voir des incohérences entre le code et la véritable entreprise. Par exemple l’entreprise est basée </w:t>
+            </w:r>
+            <w:r>
+              <w:t>à</w:t>
+            </w:r>
+            <w:r>
+              <w:t xml:space="preserve"> Lyon mais dans la description celle-ci est à Paris.</w:t>
+            </w:r>
+          </w:p>
+        </w:tc>
+        <w:tc>
+          <w:tcPr>
+            <w:tcW w:w="2284" w:type="dxa"/>
+            <w:shd w:val="clear" w:color="auto" w:fill="D9D9D9" w:themeFill="background1" w:themeFillShade="D9"/>
+          </w:tcPr>
+          <w:p>
+            <w:r>
+              <w:t>Il est important de bien décrire les pages afin de garantir une référence les plus optimisé.</w:t>
+            </w:r>
+          </w:p>
+          <w:p>
+            <w:r>
+              <w:t xml:space="preserve">Pour les mots clés nous allons choisir des mots </w:t>
+            </w:r>
+            <w:r>
+              <w:t>pertinents</w:t>
+            </w:r>
+            <w:r>
+              <w:t xml:space="preserve"> et en supprimer</w:t>
+            </w:r>
+          </w:p>
+        </w:tc>
+        <w:tc>
+          <w:tcPr>
+            <w:tcW w:w="1637" w:type="dxa"/>
+            <w:shd w:val="clear" w:color="auto" w:fill="D9D9D9" w:themeFill="background1" w:themeFillShade="D9"/>
           </w:tcPr>
           <w:p>
             <w:pPr>
@@ -962,16 +1197,20 @@
         </w:tc>
         <w:tc>
           <w:tcPr>
-            <w:tcW w:w="2333" w:type="dxa"/>
-          </w:tcPr>
-          <w:p/>
+            <w:tcW w:w="7384" w:type="dxa"/>
+            <w:shd w:val="clear" w:color="auto" w:fill="D9D9D9" w:themeFill="background1" w:themeFillShade="D9"/>
+          </w:tcPr>
+          <w:p>
+            <w:r>
+              <w:t>https://web.dev/meta-description/?utm_source=lighthouse&amp;utm_medium=lr</w:t>
+            </w:r>
+          </w:p>
         </w:tc>
       </w:tr>
       <w:tr>
         <w:tc>
           <w:tcPr>
-            <w:tcW w:w="2332" w:type="dxa"/>
-            <w:shd w:val="clear" w:color="auto" w:fill="D9D9D9" w:themeFill="background1" w:themeFillShade="D9"/>
+            <w:tcW w:w="2298" w:type="dxa"/>
           </w:tcPr>
           <w:p>
             <w:pPr>
@@ -992,67 +1231,88 @@
         </w:tc>
         <w:tc>
           <w:tcPr>
-            <w:tcW w:w="2332" w:type="dxa"/>
-            <w:shd w:val="clear" w:color="auto" w:fill="D9D9D9" w:themeFill="background1" w:themeFillShade="D9"/>
-          </w:tcPr>
-          <w:p>
-            <w:r>
-              <w:t xml:space="preserve">Améliorer la description </w:t>
-            </w:r>
-            <w:r>
-              <w:t xml:space="preserve">et les mots clés </w:t>
-            </w:r>
-            <w:r>
-              <w:t>des pages</w:t>
-            </w:r>
-          </w:p>
-        </w:tc>
-        <w:tc>
-          <w:tcPr>
-            <w:tcW w:w="2332" w:type="dxa"/>
-            <w:shd w:val="clear" w:color="auto" w:fill="D9D9D9" w:themeFill="background1" w:themeFillShade="D9"/>
-          </w:tcPr>
-          <w:p>
-            <w:r>
-              <w:t xml:space="preserve">Nous pouvons voir des incohérences entre le code et la véritable entreprise. Par exemple l’entreprise est basée </w:t>
+            <w:tcW w:w="2260" w:type="dxa"/>
+          </w:tcPr>
+          <w:p>
+            <w:r>
+              <w:t xml:space="preserve">Supprimer les </w:t>
+            </w:r>
+            <w:r>
+              <w:t>textes qui</w:t>
+            </w:r>
+            <w:r>
+              <w:t xml:space="preserve"> sont en dehors des balises</w:t>
+            </w:r>
+          </w:p>
+        </w:tc>
+        <w:tc>
+          <w:tcPr>
+            <w:tcW w:w="2276" w:type="dxa"/>
+          </w:tcPr>
+          <w:p>
+            <w:r>
+              <w:t xml:space="preserve">Nous pouvons voir </w:t>
+            </w:r>
+            <w:r>
+              <w:t>à</w:t>
+            </w:r>
+            <w:r>
+              <w:t xml:space="preserve"> côté du logo dans le header un paragraphe qui n’a </w:t>
+            </w:r>
+            <w:r>
+              <w:t>pas</w:t>
+            </w:r>
+            <w:r>
+              <w:t xml:space="preserve"> lieu d’être.</w:t>
+            </w:r>
+          </w:p>
+        </w:tc>
+        <w:tc>
+          <w:tcPr>
+            <w:tcW w:w="2284" w:type="dxa"/>
+          </w:tcPr>
+          <w:p>
+            <w:r>
+              <w:t xml:space="preserve">Nous allons supprimer le contenu qui sont en dehors des balises car cela </w:t>
+            </w:r>
+            <w:r>
+              <w:t>alourdi</w:t>
+            </w:r>
+            <w:r>
+              <w:t xml:space="preserve"> les fichiers </w:t>
+            </w:r>
+            <w:r>
+              <w:t>inutilement</w:t>
+            </w:r>
+            <w:r>
+              <w:t xml:space="preserve"> et peuvent provoquer des </w:t>
+            </w:r>
+            <w:r>
+              <w:t>problèmes</w:t>
+            </w:r>
+            <w:r>
+              <w:t xml:space="preserve"> d’affichage.</w:t>
+            </w:r>
+          </w:p>
+          <w:p>
+            <w:r>
+              <w:t xml:space="preserve">Ce type de </w:t>
+            </w:r>
+            <w:r>
+              <w:t>problème</w:t>
+            </w:r>
+            <w:r>
+              <w:t xml:space="preserve"> peut aussi engendrer un ralentissement </w:t>
             </w:r>
             <w:r>
               <w:lastRenderedPageBreak/>
-              <w:t>à</w:t>
-            </w:r>
-            <w:r>
-              <w:t xml:space="preserve"> Lyon mais dans la description celle-ci est à Paris.</w:t>
-            </w:r>
-          </w:p>
-        </w:tc>
-        <w:tc>
-          <w:tcPr>
-            <w:tcW w:w="2332" w:type="dxa"/>
-            <w:shd w:val="clear" w:color="auto" w:fill="D9D9D9" w:themeFill="background1" w:themeFillShade="D9"/>
-          </w:tcPr>
-          <w:p>
-            <w:r>
-              <w:lastRenderedPageBreak/>
-              <w:t>Il est important de bien décrire les pages afin de garantir une référence les plus optimisé.</w:t>
-            </w:r>
-          </w:p>
-          <w:p>
-            <w:r>
-              <w:lastRenderedPageBreak/>
-              <w:t xml:space="preserve">Pour les mots clés nous allons choisir des mots </w:t>
-            </w:r>
-            <w:r>
-              <w:t>pertinents</w:t>
-            </w:r>
-            <w:r>
-              <w:t xml:space="preserve"> et en supprimer</w:t>
-            </w:r>
-          </w:p>
-        </w:tc>
-        <w:tc>
-          <w:tcPr>
-            <w:tcW w:w="2333" w:type="dxa"/>
-            <w:shd w:val="clear" w:color="auto" w:fill="D9D9D9" w:themeFill="background1" w:themeFillShade="D9"/>
+              <w:t>des pages et donc un mauvais SEO.</w:t>
+            </w:r>
+          </w:p>
+        </w:tc>
+        <w:tc>
+          <w:tcPr>
+            <w:tcW w:w="1637" w:type="dxa"/>
           </w:tcPr>
           <w:p>
             <w:pPr>
@@ -1070,154 +1330,115 @@
               <w:lastRenderedPageBreak/>
               <w:t>X</w:t>
             </w:r>
-            <w:r>
-              <w:rPr>
-                <w:b/>
-                <w:bCs/>
-              </w:rPr>
-              <w:t>…</w:t>
-            </w:r>
-          </w:p>
-        </w:tc>
-        <w:tc>
-          <w:tcPr>
-            <w:tcW w:w="2333" w:type="dxa"/>
-            <w:shd w:val="clear" w:color="auto" w:fill="D9D9D9" w:themeFill="background1" w:themeFillShade="D9"/>
-          </w:tcPr>
-          <w:p/>
-        </w:tc>
-      </w:tr>
-      <w:tr>
-        <w:tc>
-          <w:tcPr>
-            <w:tcW w:w="2332" w:type="dxa"/>
-          </w:tcPr>
-          <w:p>
-            <w:pPr>
-              <w:jc w:val="center"/>
-              <w:rPr>
-                <w:b/>
-                <w:bCs/>
-              </w:rPr>
-            </w:pPr>
-            <w:r>
-              <w:rPr>
-                <w:b/>
-                <w:bCs/>
-              </w:rPr>
-              <w:t>SEO</w:t>
-            </w:r>
-          </w:p>
-        </w:tc>
-        <w:tc>
-          <w:tcPr>
-            <w:tcW w:w="2332" w:type="dxa"/>
-          </w:tcPr>
-          <w:p>
-            <w:r>
-              <w:t xml:space="preserve">Supprimer les </w:t>
-            </w:r>
-            <w:r>
-              <w:t>textes qui</w:t>
-            </w:r>
-            <w:r>
-              <w:t xml:space="preserve"> sont en dehors des balises</w:t>
-            </w:r>
-          </w:p>
-        </w:tc>
-        <w:tc>
-          <w:tcPr>
-            <w:tcW w:w="2332" w:type="dxa"/>
-          </w:tcPr>
-          <w:p>
-            <w:r>
-              <w:t xml:space="preserve">Nous pouvons voir </w:t>
-            </w:r>
-            <w:r>
-              <w:t>à</w:t>
-            </w:r>
-            <w:r>
-              <w:t xml:space="preserve"> côté du logo dans le header un paragraphe qui n’a </w:t>
-            </w:r>
-            <w:r>
-              <w:t>pas</w:t>
-            </w:r>
-            <w:r>
-              <w:t xml:space="preserve"> lieu d’être.</w:t>
-            </w:r>
-          </w:p>
-        </w:tc>
-        <w:tc>
-          <w:tcPr>
-            <w:tcW w:w="2332" w:type="dxa"/>
-          </w:tcPr>
-          <w:p>
-            <w:r>
-              <w:t xml:space="preserve">Nous allons supprimer le contenu qui sont en dehors des balises car cela </w:t>
-            </w:r>
-            <w:r>
-              <w:t>alourdi</w:t>
-            </w:r>
-            <w:r>
-              <w:t xml:space="preserve"> les fichiers </w:t>
-            </w:r>
-            <w:r>
-              <w:t>inutilement</w:t>
-            </w:r>
-            <w:r>
-              <w:t xml:space="preserve"> et peuvent provoquer des </w:t>
-            </w:r>
-            <w:r>
-              <w:t>problèmes</w:t>
-            </w:r>
-            <w:r>
-              <w:t xml:space="preserve"> d’affichage.</w:t>
-            </w:r>
-          </w:p>
-          <w:p>
-            <w:r>
-              <w:t xml:space="preserve">Ce type de </w:t>
-            </w:r>
-            <w:r>
-              <w:t>problème</w:t>
-            </w:r>
-            <w:r>
-              <w:t xml:space="preserve"> peut aussi engendrer un ralentissement des pages et donc un mauvais SEO.</w:t>
-            </w:r>
-          </w:p>
-        </w:tc>
-        <w:tc>
-          <w:tcPr>
-            <w:tcW w:w="2333" w:type="dxa"/>
-          </w:tcPr>
-          <w:p>
-            <w:pPr>
-              <w:jc w:val="center"/>
-              <w:rPr>
-                <w:b/>
-                <w:bCs/>
-              </w:rPr>
-            </w:pPr>
-            <w:r>
-              <w:rPr>
-                <w:b/>
-                <w:bCs/>
-              </w:rPr>
-              <w:t>X</w:t>
-            </w:r>
-          </w:p>
-        </w:tc>
-        <w:tc>
-          <w:tcPr>
-            <w:tcW w:w="2333" w:type="dxa"/>
-          </w:tcPr>
-          <w:p/>
+          </w:p>
+        </w:tc>
+        <w:tc>
+          <w:tcPr>
+            <w:tcW w:w="7384" w:type="dxa"/>
+          </w:tcPr>
+          <w:p>
+            <w:pPr>
+              <w:jc w:val="center"/>
+              <w:rPr>
+                <w:b/>
+                <w:bCs/>
+              </w:rPr>
+            </w:pPr>
+            <w:r>
+              <w:rPr>
+                <w:b/>
+                <w:bCs/>
+              </w:rPr>
+              <w:t>-</w:t>
+            </w:r>
+          </w:p>
         </w:tc>
       </w:tr>
     </w:tbl>
     <w:p/>
+    <w:p/>
+    <w:p>
+      <w:pPr>
+        <w:jc w:val="right"/>
+        <w:rPr>
+          <w:i/>
+          <w:iCs/>
+        </w:rPr>
+      </w:pPr>
+      <w:r>
+        <w:rPr>
+          <w:i/>
+          <w:iCs/>
+        </w:rPr>
+        <w:t>Certaines lignes n’ont pas références. Pourquoi ?</w:t>
+      </w:r>
+    </w:p>
+    <w:p>
+      <w:pPr>
+        <w:jc w:val="right"/>
+        <w:rPr>
+          <w:i/>
+          <w:iCs/>
+        </w:rPr>
+      </w:pPr>
+      <w:r>
+        <w:rPr>
+          <w:i/>
+          <w:iCs/>
+        </w:rPr>
+        <w:t>Il a été de ma logique de trouver des erreurs sur la maquette donnée en la parcourant. De ce fait, j’</w:t>
+      </w:r>
+      <w:proofErr w:type="spellStart"/>
+      <w:r>
+        <w:rPr>
+          <w:i/>
+          <w:iCs/>
+        </w:rPr>
+        <w:t>a</w:t>
+      </w:r>
+      <w:proofErr w:type="spellEnd"/>
+      <w:r>
+        <w:rPr>
+          <w:i/>
+          <w:iCs/>
+        </w:rPr>
+        <w:t xml:space="preserve"> trouvé pas pertinent de chercher des références pour prouver qu’un chemin d’accès </w:t>
+      </w:r>
+      <w:proofErr w:type="spellStart"/>
+      <w:r>
+        <w:rPr>
+          <w:i/>
+          <w:iCs/>
+        </w:rPr>
+        <w:t>a</w:t>
+      </w:r>
+      <w:proofErr w:type="spellEnd"/>
+      <w:r>
+        <w:rPr>
+          <w:i/>
+          <w:iCs/>
+        </w:rPr>
+        <w:t xml:space="preserve"> </w:t>
+      </w:r>
+      <w:proofErr w:type="gramStart"/>
+      <w:r>
+        <w:rPr>
+          <w:i/>
+          <w:iCs/>
+        </w:rPr>
+        <w:t>une librairies</w:t>
+      </w:r>
+      <w:proofErr w:type="gramEnd"/>
+      <w:r>
+        <w:rPr>
+          <w:i/>
+          <w:iCs/>
+        </w:rPr>
+        <w:t xml:space="preserve"> n’est pas bon ou encore le design des boutons n’étaient pas uniformes.</w:t>
+      </w:r>
+    </w:p>
     <w:sectPr>
-      <w:pgSz w:w="16838" w:h="11906" w:orient="landscape"/>
+      <w:pgSz w:w="20160" w:h="12240" w:orient="landscape"/>
       <w:pgMar w:top="1417" w:right="1417" w:bottom="1417" w:left="1417" w:header="708" w:footer="708" w:gutter="0"/>
       <w:cols w:space="708"/>
       <w:docGrid w:linePitch="360"/>
@@ -1624,7 +1845,6 @@
   <w:style w:type="character" w:default="1" w:styleId="Policepardfaut">
     <w:name w:val="Default Paragraph Font"/>
     <w:uiPriority w:val="1"/>
-    <w:semiHidden/>
     <w:unhideWhenUsed/>
   </w:style>
   <w:style w:type="table" w:default="1" w:styleId="TableauNormal">

</xml_diff>

<commit_message>
project improvment -> Add some CSS fix -> remove old font references
</commit_message>
<xml_diff>
--- a/tableau P4.docx
+++ b/tableau P4.docx
@@ -1098,112 +1098,111 @@
         <w:tc>
           <w:tcPr>
             <w:tcW w:w="2298" w:type="dxa"/>
-            <w:shd w:val="clear" w:color="auto" w:fill="D9D9D9" w:themeFill="background1" w:themeFillShade="D9"/>
-          </w:tcPr>
-          <w:p>
-            <w:pPr>
-              <w:jc w:val="center"/>
-              <w:rPr>
-                <w:b/>
-                <w:bCs/>
-              </w:rPr>
-            </w:pPr>
-            <w:r>
-              <w:rPr>
-                <w:b/>
-                <w:bCs/>
-              </w:rPr>
-              <w:t>SEO</w:t>
+            <w:shd w:val="clear" w:color="auto" w:fill="FFFFFF" w:themeFill="background1"/>
+          </w:tcPr>
+          <w:p>
+            <w:pPr>
+              <w:jc w:val="center"/>
+              <w:rPr>
+                <w:b/>
+                <w:bCs/>
+              </w:rPr>
+            </w:pPr>
+            <w:r>
+              <w:rPr>
+                <w:b/>
+                <w:bCs/>
+              </w:rPr>
+              <w:t>PERFORMANCES</w:t>
             </w:r>
           </w:p>
         </w:tc>
         <w:tc>
           <w:tcPr>
             <w:tcW w:w="2260" w:type="dxa"/>
-            <w:shd w:val="clear" w:color="auto" w:fill="D9D9D9" w:themeFill="background1" w:themeFillShade="D9"/>
-          </w:tcPr>
-          <w:p>
-            <w:r>
-              <w:t xml:space="preserve">Améliorer la description </w:t>
-            </w:r>
-            <w:r>
-              <w:t xml:space="preserve">et les mots clés </w:t>
-            </w:r>
-            <w:r>
-              <w:t>des pages</w:t>
+            <w:shd w:val="clear" w:color="auto" w:fill="FFFFFF" w:themeFill="background1"/>
+          </w:tcPr>
+          <w:p>
+            <w:r>
+              <w:t>Optimisation script JS et CSS</w:t>
             </w:r>
           </w:p>
         </w:tc>
         <w:tc>
           <w:tcPr>
             <w:tcW w:w="2276" w:type="dxa"/>
-            <w:shd w:val="clear" w:color="auto" w:fill="D9D9D9" w:themeFill="background1" w:themeFillShade="D9"/>
-          </w:tcPr>
-          <w:p>
-            <w:r>
-              <w:t xml:space="preserve">Nous pouvons voir des incohérences entre le code et la véritable entreprise. Par exemple l’entreprise est basée </w:t>
-            </w:r>
-            <w:r>
-              <w:t>à</w:t>
-            </w:r>
-            <w:r>
-              <w:t xml:space="preserve"> Lyon mais dans la description celle-ci est à Paris.</w:t>
+            <w:shd w:val="clear" w:color="auto" w:fill="FFFFFF" w:themeFill="background1"/>
+          </w:tcPr>
+          <w:p>
+            <w:r>
+              <w:t>Certains fichier JS et CSS sont lourd et prennent du temps de chargement pour les pages.</w:t>
             </w:r>
           </w:p>
         </w:tc>
         <w:tc>
           <w:tcPr>
             <w:tcW w:w="2284" w:type="dxa"/>
-            <w:shd w:val="clear" w:color="auto" w:fill="D9D9D9" w:themeFill="background1" w:themeFillShade="D9"/>
-          </w:tcPr>
-          <w:p>
-            <w:r>
-              <w:t>Il est important de bien décrire les pages afin de garantir une référence les plus optimisé.</w:t>
-            </w:r>
-          </w:p>
-          <w:p>
-            <w:r>
-              <w:t xml:space="preserve">Pour les mots clés nous allons choisir des mots </w:t>
-            </w:r>
-            <w:r>
-              <w:t>pertinents</w:t>
-            </w:r>
-            <w:r>
-              <w:t xml:space="preserve"> et en supprimer</w:t>
-            </w:r>
-          </w:p>
+            <w:shd w:val="clear" w:color="auto" w:fill="FFFFFF" w:themeFill="background1"/>
+          </w:tcPr>
+          <w:p>
+            <w:r>
+              <w:t xml:space="preserve">L’optimisation s’est </w:t>
+            </w:r>
+            <w:r>
+              <w:t>déroulée</w:t>
+            </w:r>
+            <w:r>
+              <w:t xml:space="preserve"> en 2 étapes.</w:t>
+            </w:r>
+          </w:p>
+          <w:p>
+            <w:r>
+              <w:t>J’ai d’abord minimisé les fichiers les plus lourd afin d’alléger leur taille.</w:t>
+            </w:r>
+          </w:p>
+          <w:p>
+            <w:r>
+              <w:t xml:space="preserve">J’ai ensuite procédé à un pré chargement dans le </w:t>
+            </w:r>
+            <w:proofErr w:type="spellStart"/>
+            <w:r>
+              <w:t>head</w:t>
+            </w:r>
+            <w:proofErr w:type="spellEnd"/>
+            <w:r>
+              <w:t xml:space="preserve"> HTML afin que les script n’empêche pas l’affichage de la page et ainsi gagner du temps de chargement.</w:t>
+            </w:r>
+          </w:p>
+          <w:p/>
         </w:tc>
         <w:tc>
           <w:tcPr>
             <w:tcW w:w="1637" w:type="dxa"/>
-            <w:shd w:val="clear" w:color="auto" w:fill="D9D9D9" w:themeFill="background1" w:themeFillShade="D9"/>
-          </w:tcPr>
-          <w:p>
-            <w:pPr>
-              <w:jc w:val="center"/>
-              <w:rPr>
-                <w:b/>
-                <w:bCs/>
-              </w:rPr>
-            </w:pPr>
-            <w:r>
-              <w:rPr>
-                <w:b/>
-                <w:bCs/>
-              </w:rPr>
-              <w:t>X</w:t>
-            </w:r>
+            <w:shd w:val="clear" w:color="auto" w:fill="FFFFFF" w:themeFill="background1"/>
+          </w:tcPr>
+          <w:p>
+            <w:pPr>
+              <w:jc w:val="center"/>
+              <w:rPr>
+                <w:b/>
+                <w:bCs/>
+              </w:rPr>
+            </w:pPr>
           </w:p>
         </w:tc>
         <w:tc>
           <w:tcPr>
             <w:tcW w:w="7384" w:type="dxa"/>
-            <w:shd w:val="clear" w:color="auto" w:fill="D9D9D9" w:themeFill="background1" w:themeFillShade="D9"/>
-          </w:tcPr>
-          <w:p>
-            <w:r>
-              <w:t>https://web.dev/meta-description/?utm_source=lighthouse&amp;utm_medium=lr</w:t>
-            </w:r>
+            <w:shd w:val="clear" w:color="auto" w:fill="FFFFFF" w:themeFill="background1"/>
+          </w:tcPr>
+          <w:p>
+            <w:pPr>
+              <w:jc w:val="center"/>
+              <w:rPr>
+                <w:b/>
+                <w:bCs/>
+              </w:rPr>
+            </w:pPr>
           </w:p>
         </w:tc>
       </w:tr>
@@ -1211,6 +1210,7 @@
         <w:tc>
           <w:tcPr>
             <w:tcW w:w="2298" w:type="dxa"/>
+            <w:shd w:val="clear" w:color="auto" w:fill="D9D9D9" w:themeFill="background1" w:themeFillShade="D9"/>
           </w:tcPr>
           <w:p>
             <w:pPr>
@@ -1232,6 +1232,125 @@
         <w:tc>
           <w:tcPr>
             <w:tcW w:w="2260" w:type="dxa"/>
+            <w:shd w:val="clear" w:color="auto" w:fill="D9D9D9" w:themeFill="background1" w:themeFillShade="D9"/>
+          </w:tcPr>
+          <w:p>
+            <w:r>
+              <w:t xml:space="preserve">Améliorer la description </w:t>
+            </w:r>
+            <w:r>
+              <w:t xml:space="preserve">et les mots clés </w:t>
+            </w:r>
+            <w:r>
+              <w:t>des pages</w:t>
+            </w:r>
+          </w:p>
+        </w:tc>
+        <w:tc>
+          <w:tcPr>
+            <w:tcW w:w="2276" w:type="dxa"/>
+            <w:shd w:val="clear" w:color="auto" w:fill="D9D9D9" w:themeFill="background1" w:themeFillShade="D9"/>
+          </w:tcPr>
+          <w:p>
+            <w:r>
+              <w:t xml:space="preserve">Nous pouvons voir des incohérences entre le code et la véritable entreprise. Par exemple l’entreprise est </w:t>
+            </w:r>
+            <w:r>
+              <w:lastRenderedPageBreak/>
+              <w:t xml:space="preserve">basée </w:t>
+            </w:r>
+            <w:r>
+              <w:t>à</w:t>
+            </w:r>
+            <w:r>
+              <w:t xml:space="preserve"> Lyon mais dans la description celle-ci est à Paris.</w:t>
+            </w:r>
+          </w:p>
+        </w:tc>
+        <w:tc>
+          <w:tcPr>
+            <w:tcW w:w="2284" w:type="dxa"/>
+            <w:shd w:val="clear" w:color="auto" w:fill="D9D9D9" w:themeFill="background1" w:themeFillShade="D9"/>
+          </w:tcPr>
+          <w:p>
+            <w:r>
+              <w:lastRenderedPageBreak/>
+              <w:t>Il est important de bien décrire les pages afin de garantir une référence les plus optimisé.</w:t>
+            </w:r>
+          </w:p>
+          <w:p>
+            <w:r>
+              <w:lastRenderedPageBreak/>
+              <w:t xml:space="preserve">Pour les mots clés nous allons choisir des mots </w:t>
+            </w:r>
+            <w:r>
+              <w:t>pertinents</w:t>
+            </w:r>
+            <w:r>
+              <w:t xml:space="preserve"> et en supprimer</w:t>
+            </w:r>
+          </w:p>
+        </w:tc>
+        <w:tc>
+          <w:tcPr>
+            <w:tcW w:w="1637" w:type="dxa"/>
+            <w:shd w:val="clear" w:color="auto" w:fill="D9D9D9" w:themeFill="background1" w:themeFillShade="D9"/>
+          </w:tcPr>
+          <w:p>
+            <w:pPr>
+              <w:jc w:val="center"/>
+              <w:rPr>
+                <w:b/>
+                <w:bCs/>
+              </w:rPr>
+            </w:pPr>
+            <w:r>
+              <w:rPr>
+                <w:b/>
+                <w:bCs/>
+              </w:rPr>
+              <w:lastRenderedPageBreak/>
+              <w:t>X</w:t>
+            </w:r>
+          </w:p>
+        </w:tc>
+        <w:tc>
+          <w:tcPr>
+            <w:tcW w:w="7384" w:type="dxa"/>
+            <w:shd w:val="clear" w:color="auto" w:fill="D9D9D9" w:themeFill="background1" w:themeFillShade="D9"/>
+          </w:tcPr>
+          <w:p>
+            <w:r>
+              <w:t>https://web.dev/meta-description/?utm_source=lighthouse&amp;utm_medium=lr</w:t>
+            </w:r>
+          </w:p>
+        </w:tc>
+      </w:tr>
+      <w:tr>
+        <w:tc>
+          <w:tcPr>
+            <w:tcW w:w="2298" w:type="dxa"/>
+          </w:tcPr>
+          <w:p>
+            <w:pPr>
+              <w:jc w:val="center"/>
+              <w:rPr>
+                <w:b/>
+                <w:bCs/>
+              </w:rPr>
+            </w:pPr>
+            <w:r>
+              <w:rPr>
+                <w:b/>
+                <w:bCs/>
+              </w:rPr>
+              <w:t>SEO</w:t>
+            </w:r>
+          </w:p>
+        </w:tc>
+        <w:tc>
+          <w:tcPr>
+            <w:tcW w:w="2260" w:type="dxa"/>
           </w:tcPr>
           <w:p>
             <w:r>
@@ -1302,11 +1421,7 @@
               <w:t>problème</w:t>
             </w:r>
             <w:r>
-              <w:t xml:space="preserve"> peut aussi engendrer un ralentissement </w:t>
-            </w:r>
-            <w:r>
-              <w:lastRenderedPageBreak/>
-              <w:t>des pages et donc un mauvais SEO.</w:t>
+              <w:t xml:space="preserve"> peut aussi engendrer un ralentissement des pages et donc un mauvais SEO.</w:t>
             </w:r>
           </w:p>
         </w:tc>
@@ -1327,7 +1442,6 @@
                 <w:b/>
                 <w:bCs/>
               </w:rPr>
-              <w:lastRenderedPageBreak/>
               <w:t>X</w:t>
             </w:r>
           </w:p>

</xml_diff>